<commit_message>
Added poster (again) + changed directory positioning
</commit_message>
<xml_diff>
--- a/StarterPack/Introduction_Installation.docx
+++ b/StarterPack/Introduction_Installation.docx
@@ -66,6 +66,131 @@
     </w:p>
     <w:p>
       <w:r>
+        <w:rPr>
+          <w:noProof/>
+        </w:rPr>
+        <mc:AlternateContent>
+          <mc:Choice Requires="wps">
+            <w:drawing>
+              <wp:anchor distT="0" distB="0" distL="114300" distR="114300" simplePos="0" relativeHeight="251659264" behindDoc="0" locked="0" layoutInCell="1" allowOverlap="1" wp14:anchorId="7D2118D5" wp14:editId="1F2DAE38">
+                <wp:simplePos x="0" y="0"/>
+                <wp:positionH relativeFrom="column">
+                  <wp:posOffset>3822700</wp:posOffset>
+                </wp:positionH>
+                <wp:positionV relativeFrom="paragraph">
+                  <wp:posOffset>9300845</wp:posOffset>
+                </wp:positionV>
+                <wp:extent cx="2540000" cy="292100"/>
+                <wp:effectExtent l="0" t="0" r="0" b="0"/>
+                <wp:wrapNone/>
+                <wp:docPr id="2" name="Text Box 2"/>
+                <wp:cNvGraphicFramePr/>
+                <a:graphic xmlns:a="http://schemas.openxmlformats.org/drawingml/2006/main">
+                  <a:graphicData uri="http://schemas.microsoft.com/office/word/2010/wordprocessingShape">
+                    <wps:wsp>
+                      <wps:cNvSpPr txBox="1"/>
+                      <wps:spPr>
+                        <a:xfrm>
+                          <a:off x="0" y="0"/>
+                          <a:ext cx="2540000" cy="292100"/>
+                        </a:xfrm>
+                        <a:prstGeom prst="rect">
+                          <a:avLst/>
+                        </a:prstGeom>
+                        <a:noFill/>
+                        <a:ln w="6350">
+                          <a:noFill/>
+                        </a:ln>
+                      </wps:spPr>
+                      <wps:txbx>
+                        <w:txbxContent>
+                          <w:p>
+                            <w:pPr>
+                              <w:rPr>
+                                <w:color w:val="FFFFFF" w:themeColor="background1"/>
+                              </w:rPr>
+                            </w:pPr>
+                            <w:r>
+                              <w:rPr>
+                                <w:color w:val="FFFFFF" w:themeColor="background1"/>
+                              </w:rPr>
+                              <w:t>Email</w:t>
+                            </w:r>
+                            <w:r>
+                              <w:rPr>
+                                <w:color w:val="FFFFFF" w:themeColor="background1"/>
+                              </w:rPr>
+                              <w:t xml:space="preserve"> us for help</w:t>
+                            </w:r>
+                            <w:r>
+                              <w:rPr>
+                                <w:color w:val="FFFFFF" w:themeColor="background1"/>
+                              </w:rPr>
+                              <w:t>: thaipass@hull.ac.uk</w:t>
+                            </w:r>
+                          </w:p>
+                        </w:txbxContent>
+                      </wps:txbx>
+                      <wps:bodyPr rot="0" spcFirstLastPara="0" vertOverflow="overflow" horzOverflow="overflow" vert="horz" wrap="square" lIns="91440" tIns="45720" rIns="91440" bIns="45720" numCol="1" spcCol="0" rtlCol="0" fromWordArt="0" anchor="t" anchorCtr="0" forceAA="0" compatLnSpc="1">
+                        <a:prstTxWarp prst="textNoShape">
+                          <a:avLst/>
+                        </a:prstTxWarp>
+                        <a:noAutofit/>
+                      </wps:bodyPr>
+                    </wps:wsp>
+                  </a:graphicData>
+                </a:graphic>
+                <wp14:sizeRelH relativeFrom="margin">
+                  <wp14:pctWidth>0</wp14:pctWidth>
+                </wp14:sizeRelH>
+                <wp14:sizeRelV relativeFrom="margin">
+                  <wp14:pctHeight>0</wp14:pctHeight>
+                </wp14:sizeRelV>
+              </wp:anchor>
+            </w:drawing>
+          </mc:Choice>
+          <mc:Fallback>
+            <w:pict>
+              <v:shapetype w14:anchorId="7D2118D5" id="_x0000_t202" coordsize="21600,21600" o:spt="202" path="m,l,21600r21600,l21600,xe">
+                <v:stroke joinstyle="miter"/>
+                <v:path gradientshapeok="t" o:connecttype="rect"/>
+              </v:shapetype>
+              <v:shape id="Text Box 2" o:spid="_x0000_s1026" type="#_x0000_t202" style="position:absolute;margin-left:301pt;margin-top:732.35pt;width:200pt;height:23pt;z-index:251659264;visibility:visible;mso-wrap-style:square;mso-width-percent:0;mso-height-percent:0;mso-wrap-distance-left:9pt;mso-wrap-distance-top:0;mso-wrap-distance-right:9pt;mso-wrap-distance-bottom:0;mso-position-horizontal:absolute;mso-position-horizontal-relative:text;mso-position-vertical:absolute;mso-position-vertical-relative:text;mso-width-percent:0;mso-height-percent:0;mso-width-relative:margin;mso-height-relative:margin;v-text-anchor:top" o:gfxdata="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" filled="f" stroked="f" strokeweight=".5pt">
+                <v:textbox>
+                  <w:txbxContent>
+                    <w:p>
+                      <w:pPr>
+                        <w:rPr>
+                          <w:color w:val="FFFFFF" w:themeColor="background1"/>
+                        </w:rPr>
+                      </w:pPr>
+                      <w:r>
+                        <w:rPr>
+                          <w:color w:val="FFFFFF" w:themeColor="background1"/>
+                        </w:rPr>
+                        <w:t>Email</w:t>
+                      </w:r>
+                      <w:r>
+                        <w:rPr>
+                          <w:color w:val="FFFFFF" w:themeColor="background1"/>
+                        </w:rPr>
+                        <w:t xml:space="preserve"> us for help</w:t>
+                      </w:r>
+                      <w:r>
+                        <w:rPr>
+                          <w:color w:val="FFFFFF" w:themeColor="background1"/>
+                        </w:rPr>
+                        <w:t>: thaipass@hull.ac.uk</w:t>
+                      </w:r>
+                    </w:p>
+                  </w:txbxContent>
+                </v:textbox>
+              </v:shape>
+            </w:pict>
+          </mc:Fallback>
+        </mc:AlternateContent>
+      </w:r>
+      <w:r>
         <w:br w:type="page"/>
       </w:r>
     </w:p>
@@ -151,7 +276,7 @@
         <w:t xml:space="preserve">You will have a chance to </w:t>
       </w:r>
       <w:r>
-        <w:t>use a mixture of real</w:t>
+        <w:t>use real</w:t>
       </w:r>
       <w:r>
         <w:t xml:space="preserve"> observational data from a telescope</w:t>
@@ -164,6 +289,69 @@
       </w:r>
       <w:r>
         <w:t>the objects we observe in the night sky.</w:t>
+      </w:r>
+      <w:r>
+        <w:t xml:space="preserve"> </w:t>
+      </w:r>
+      <w:r>
+        <w:t>The first thing you must d</w:t>
+      </w:r>
+      <w:r>
+        <w:t>o in preparation for the school</w:t>
+      </w:r>
+      <w:r>
+        <w:t xml:space="preserve"> is to </w:t>
+      </w:r>
+      <w:r>
+        <w:t>install the requ</w:t>
+      </w:r>
+      <w:r>
+        <w:t>ired software, and to learn the basics of the Python programming language</w:t>
+      </w:r>
+      <w:r>
+        <w:t xml:space="preserve"> from our </w:t>
+      </w:r>
+      <w:r>
+        <w:t>own guides. These are linked to you below</w:t>
+      </w:r>
+      <w:r>
+        <w:t xml:space="preserve">. </w:t>
+      </w:r>
+      <w:r>
+        <w:t>If you have any questions</w:t>
+      </w:r>
+      <w:r>
+        <w:t xml:space="preserve"> about anything in </w:t>
+      </w:r>
+      <w:r>
+        <w:t>these</w:t>
+      </w:r>
+      <w:r>
+        <w:t xml:space="preserve"> documents, feel free to contact the </w:t>
+      </w:r>
+      <w:hyperlink r:id="rId9" w:history="1">
+        <w:proofErr w:type="spellStart"/>
+        <w:r>
+          <w:rPr>
+            <w:rStyle w:val="Hyperlink"/>
+            <w:b/>
+          </w:rPr>
+          <w:t>ThaiPASS</w:t>
+        </w:r>
+        <w:proofErr w:type="spellEnd"/>
+        <w:r>
+          <w:rPr>
+            <w:rStyle w:val="Hyperlink"/>
+            <w:b/>
+          </w:rPr>
+          <w:t xml:space="preserve"> Team</w:t>
+        </w:r>
+      </w:hyperlink>
+      <w:r>
+        <w:t>.</w:t>
+      </w:r>
+      <w:r>
+        <w:t xml:space="preserve"> </w:t>
       </w:r>
     </w:p>
     <w:p>
@@ -174,15 +362,248 @@
     </w:p>
     <w:p>
       <w:pPr>
+        <w:pStyle w:val="Heading1"/>
+        <w:jc w:val="both"/>
+      </w:pPr>
+      <w:r>
+        <w:t xml:space="preserve">Installation </w:t>
+      </w:r>
+      <w:r>
+        <w:t>Instructions</w:t>
+      </w:r>
+    </w:p>
+    <w:p>
+      <w:pPr>
+        <w:jc w:val="both"/>
+      </w:pPr>
+    </w:p>
+    <w:p>
+      <w:pPr>
         <w:spacing w:line="360" w:lineRule="auto"/>
         <w:jc w:val="both"/>
       </w:pPr>
+      <w:r>
+        <w:t xml:space="preserve">We will start by installing the required software that we will use for </w:t>
+      </w:r>
+      <w:r>
+        <w:t>the school, as well as the tasks included in the documentation to prepare you for the week.</w:t>
+      </w:r>
+      <w:r>
+        <w:t xml:space="preserve"> The key Python</w:t>
+      </w:r>
+      <w:r>
+        <w:t xml:space="preserve"> software package we will use is called </w:t>
+      </w:r>
+      <w:r>
+        <w:rPr>
+          <w:b/>
+        </w:rPr>
+        <w:t>ANACONDA</w:t>
+      </w:r>
+      <w:r>
+        <w:rPr>
+          <w:rFonts w:ascii="Calibri" w:hAnsi="Calibri"/>
+          <w:b/>
+        </w:rPr>
+        <w:t>™</w:t>
+      </w:r>
+      <w:r>
+        <w:t>, please follow the instructions below for your operating system:</w:t>
+      </w:r>
+    </w:p>
+    <w:p>
+      <w:pPr>
+        <w:pStyle w:val="Heading1"/>
+        <w:jc w:val="both"/>
+      </w:pPr>
+      <w:r>
+        <w:t>Mac</w:t>
+      </w:r>
+      <w:r>
+        <w:t xml:space="preserve"> OS</w:t>
+      </w:r>
+    </w:p>
+    <w:p>
+      <w:pPr>
+        <w:jc w:val="both"/>
+      </w:pPr>
+    </w:p>
+    <w:p>
+      <w:pPr>
+        <w:pStyle w:val="Subtitle"/>
+        <w:jc w:val="both"/>
+      </w:pPr>
+      <w:r>
+        <w:t>Anaconda</w:t>
+      </w:r>
+      <w:r>
+        <w:t>™</w:t>
+      </w:r>
+    </w:p>
+    <w:p>
+      <w:pPr>
+        <w:jc w:val="both"/>
+      </w:pPr>
+      <w:r>
+        <w:t xml:space="preserve">For Mac OS devices please follow this link for </w:t>
+      </w:r>
+      <w:hyperlink r:id="rId10" w:history="1">
+        <w:r>
+          <w:rPr>
+            <w:rStyle w:val="Hyperlink"/>
+          </w:rPr>
+          <w:t>ANACONDA MAC OS</w:t>
+        </w:r>
+      </w:hyperlink>
+      <w:r>
+        <w:t xml:space="preserve"> to download the ‘.</w:t>
+      </w:r>
+      <w:proofErr w:type="spellStart"/>
+      <w:r>
+        <w:t>pkg</w:t>
+      </w:r>
+      <w:proofErr w:type="spellEnd"/>
+      <w:r>
+        <w:t>’ file</w:t>
+      </w:r>
+      <w:r>
+        <w:t>, where the d</w:t>
+      </w:r>
+      <w:r>
+        <w:t>ownload should begin automatical</w:t>
+      </w:r>
+      <w:r>
+        <w:t>ly for your default web browser</w:t>
+      </w:r>
+      <w:r>
+        <w:t>.</w:t>
+      </w:r>
+      <w:r>
+        <w:t xml:space="preserve"> Save it to your chosen location, then r</w:t>
+      </w:r>
+      <w:r>
+        <w:t xml:space="preserve">un this </w:t>
+      </w:r>
+      <w:r>
+        <w:t>file by double-clicking on it. F</w:t>
+      </w:r>
+      <w:r>
+        <w:t xml:space="preserve">ollow the </w:t>
+      </w:r>
+      <w:r>
+        <w:t>on-screen instructions to complete the installation.</w:t>
+      </w:r>
+    </w:p>
+    <w:p>
+      <w:pPr>
+        <w:jc w:val="both"/>
+      </w:pPr>
+    </w:p>
+    <w:p>
+      <w:pPr>
+        <w:pStyle w:val="Subtitle"/>
+      </w:pPr>
+      <w:proofErr w:type="spellStart"/>
+      <w:r>
+        <w:t>Nu</w:t>
+      </w:r>
+      <w:r>
+        <w:t>Py</w:t>
+      </w:r>
+      <w:r>
+        <w:t>CEE</w:t>
+      </w:r>
+      <w:proofErr w:type="spellEnd"/>
+    </w:p>
+    <w:p/>
+    <w:p>
+      <w:r>
+        <w:t>After you have installed Anaconda</w:t>
+      </w:r>
+      <w:r>
+        <w:t>™</w:t>
+      </w:r>
       <w:bookmarkStart w:id="0" w:name="_GoBack"/>
       <w:bookmarkEnd w:id="0"/>
     </w:p>
+    <w:p/>
+    <w:p/>
+    <w:p>
+      <w:pPr>
+        <w:pStyle w:val="Heading1"/>
+      </w:pPr>
+      <w:r>
+        <w:t>Windows</w:t>
+      </w:r>
+    </w:p>
+    <w:p/>
+    <w:p>
+      <w:pPr>
+        <w:pStyle w:val="Subtitle"/>
+        <w:jc w:val="both"/>
+      </w:pPr>
+      <w:r>
+        <w:t>Anaconda</w:t>
+      </w:r>
+      <w:r>
+        <w:t>™</w:t>
+      </w:r>
+    </w:p>
+    <w:p>
+      <w:pPr>
+        <w:jc w:val="both"/>
+      </w:pPr>
+      <w:r>
+        <w:lastRenderedPageBreak/>
+        <w:t>For Windows OS devices</w:t>
+      </w:r>
+      <w:r>
+        <w:t xml:space="preserve"> please follow this link for the </w:t>
+      </w:r>
+      <w:hyperlink r:id="rId11" w:history="1">
+        <w:r>
+          <w:rPr>
+            <w:rStyle w:val="Hyperlink"/>
+          </w:rPr>
+          <w:t>ANACONDA WINDOWS OS</w:t>
+        </w:r>
+      </w:hyperlink>
+      <w:r>
+        <w:t xml:space="preserve"> to download </w:t>
+      </w:r>
+      <w:r>
+        <w:t>the 64-bit ‘.exe’ file (</w:t>
+      </w:r>
+      <w:hyperlink r:id="rId12" w:history="1">
+        <w:r>
+          <w:rPr>
+            <w:rStyle w:val="Hyperlink"/>
+          </w:rPr>
+          <w:t>32-bit version here</w:t>
+        </w:r>
+      </w:hyperlink>
+      <w:r>
+        <w:t>), where the download should begin automatically for your default web browser. Save it to your chosen location, then run this file by double-clicking on it. Follow the on-screen instructions to complete the installation.</w:t>
+      </w:r>
+    </w:p>
+    <w:p>
+      <w:pPr>
+        <w:jc w:val="both"/>
+      </w:pPr>
+    </w:p>
+    <w:p>
+      <w:pPr>
+        <w:pStyle w:val="Subtitle"/>
+      </w:pPr>
+      <w:proofErr w:type="spellStart"/>
+      <w:r>
+        <w:t>NuPyCEE</w:t>
+      </w:r>
+      <w:proofErr w:type="spellEnd"/>
+    </w:p>
     <w:sectPr>
-      <w:footerReference w:type="even" r:id="rId9"/>
-      <w:footerReference w:type="default" r:id="rId10"/>
+      <w:footerReference w:type="even" r:id="rId13"/>
+      <w:footerReference w:type="default" r:id="rId14"/>
       <w:pgSz w:w="11900" w:h="16840"/>
       <w:pgMar w:top="1440" w:right="1440" w:bottom="1440" w:left="1440" w:header="720" w:footer="720" w:gutter="0"/>
       <w:cols w:space="720"/>
@@ -1119,6 +1540,75 @@
       <w:szCs w:val="56"/>
     </w:rPr>
   </w:style>
+  <w:style w:type="character" w:styleId="Hyperlink">
+    <w:name w:val="Hyperlink"/>
+    <w:basedOn w:val="DefaultParagraphFont"/>
+    <w:uiPriority w:val="99"/>
+    <w:unhideWhenUsed/>
+    <w:rsid w:val="000067A3"/>
+    <w:rPr>
+      <w:color w:val="0563C1" w:themeColor="hyperlink"/>
+      <w:u w:val="single"/>
+    </w:rPr>
+  </w:style>
+  <w:style w:type="character" w:styleId="UnresolvedMention">
+    <w:name w:val="Unresolved Mention"/>
+    <w:basedOn w:val="DefaultParagraphFont"/>
+    <w:uiPriority w:val="99"/>
+    <w:rsid w:val="000067A3"/>
+    <w:rPr>
+      <w:color w:val="605E5C"/>
+      <w:shd w:val="clear" w:color="auto" w:fill="E1DFDD"/>
+    </w:rPr>
+  </w:style>
+  <w:style w:type="paragraph" w:styleId="Subtitle">
+    <w:name w:val="Subtitle"/>
+    <w:basedOn w:val="Normal"/>
+    <w:next w:val="Normal"/>
+    <w:link w:val="SubtitleChar"/>
+    <w:uiPriority w:val="11"/>
+    <w:qFormat/>
+    <w:rsid w:val="00B05FF9"/>
+    <w:pPr>
+      <w:numPr>
+        <w:ilvl w:val="1"/>
+      </w:numPr>
+      <w:spacing w:after="160"/>
+    </w:pPr>
+    <w:rPr>
+      <w:rFonts w:eastAsiaTheme="minorEastAsia"/>
+      <w:color w:val="5A5A5A" w:themeColor="text1" w:themeTint="A5"/>
+      <w:spacing w:val="15"/>
+      <w:sz w:val="22"/>
+      <w:szCs w:val="22"/>
+    </w:rPr>
+  </w:style>
+  <w:style w:type="character" w:customStyle="1" w:styleId="SubtitleChar">
+    <w:name w:val="Subtitle Char"/>
+    <w:basedOn w:val="DefaultParagraphFont"/>
+    <w:link w:val="Subtitle"/>
+    <w:uiPriority w:val="11"/>
+    <w:rsid w:val="00B05FF9"/>
+    <w:rPr>
+      <w:rFonts w:eastAsiaTheme="minorEastAsia"/>
+      <w:color w:val="5A5A5A" w:themeColor="text1" w:themeTint="A5"/>
+      <w:spacing w:val="15"/>
+      <w:sz w:val="22"/>
+      <w:szCs w:val="22"/>
+    </w:rPr>
+  </w:style>
+  <w:style w:type="character" w:styleId="FollowedHyperlink">
+    <w:name w:val="FollowedHyperlink"/>
+    <w:basedOn w:val="DefaultParagraphFont"/>
+    <w:uiPriority w:val="99"/>
+    <w:semiHidden/>
+    <w:unhideWhenUsed/>
+    <w:rsid w:val="0033441F"/>
+    <w:rPr>
+      <w:color w:val="954F72" w:themeColor="followedHyperlink"/>
+      <w:u w:val="single"/>
+    </w:rPr>
+  </w:style>
 </w:styles>
 </file>
 
@@ -1388,7 +1878,7 @@
 </file>
 
 <file path=customXml/itemProps1.xml><?xml version="1.0" encoding="utf-8"?>
-<ds:datastoreItem xmlns:ds="http://schemas.openxmlformats.org/officeDocument/2006/customXml" ds:itemID="{53338ACB-3D88-5742-8FC1-819AC75BC2FB}">
+<ds:datastoreItem xmlns:ds="http://schemas.openxmlformats.org/officeDocument/2006/customXml" ds:itemID="{108FC777-F7F8-654E-BCAE-742E682DB287}">
   <ds:schemaRefs>
     <ds:schemaRef ds:uri="http://schemas.openxmlformats.org/officeDocument/2006/bibliography"/>
   </ds:schemaRefs>

</xml_diff>